<commit_message>
still messing with jest
</commit_message>
<xml_diff>
--- a/Node project opzetten met Jest in debug.docx
+++ b/Node project opzetten met Jest in debug.docx
@@ -17,25 +17,7 @@
           <w:bCs/>
           <w:lang w:val="nl-NL"/>
         </w:rPr>
-        <w:t xml:space="preserve">Node project opzetten met </w:t>
-      </w:r>
-      <w:proofErr w:type="spellStart"/>
-      <w:r>
-        <w:rPr>
-          <w:b/>
-          <w:bCs/>
-          <w:lang w:val="nl-NL"/>
-        </w:rPr>
-        <w:t>Jest</w:t>
-      </w:r>
-      <w:proofErr w:type="spellEnd"/>
-      <w:r>
-        <w:rPr>
-          <w:b/>
-          <w:bCs/>
-          <w:lang w:val="nl-NL"/>
-        </w:rPr>
-        <w:t xml:space="preserve"> </w:t>
+        <w:t xml:space="preserve">Node project opzetten met Jest </w:t>
       </w:r>
       <w:r>
         <w:rPr>
@@ -93,41 +75,13 @@
         </w:rPr>
         <w:t xml:space="preserve">Run </w:t>
       </w:r>
-      <w:proofErr w:type="spellStart"/>
       <w:r>
         <w:rPr>
           <w:i/>
           <w:iCs/>
           <w:lang w:val="nl-NL"/>
         </w:rPr>
-        <w:t>npm</w:t>
-      </w:r>
-      <w:proofErr w:type="spellEnd"/>
-      <w:r>
-        <w:rPr>
-          <w:i/>
-          <w:iCs/>
-          <w:lang w:val="nl-NL"/>
-        </w:rPr>
-        <w:t xml:space="preserve"> </w:t>
-      </w:r>
-      <w:proofErr w:type="spellStart"/>
-      <w:r>
-        <w:rPr>
-          <w:i/>
-          <w:iCs/>
-          <w:lang w:val="nl-NL"/>
-        </w:rPr>
-        <w:t>init</w:t>
-      </w:r>
-      <w:proofErr w:type="spellEnd"/>
-      <w:r>
-        <w:rPr>
-          <w:i/>
-          <w:iCs/>
-          <w:lang w:val="nl-NL"/>
-        </w:rPr>
-        <w:t xml:space="preserve"> -y</w:t>
+        <w:t>npm init -y</w:t>
       </w:r>
     </w:p>
     <w:p>
@@ -146,35 +100,7 @@
         <w:rPr>
           <w:lang w:val="nl-NL"/>
         </w:rPr>
-        <w:t xml:space="preserve">Voeg in de aangemaakte </w:t>
-      </w:r>
-      <w:proofErr w:type="spellStart"/>
-      <w:r>
-        <w:rPr>
-          <w:lang w:val="nl-NL"/>
-        </w:rPr>
-        <w:t>package.json</w:t>
-      </w:r>
-      <w:proofErr w:type="spellEnd"/>
-      <w:r>
-        <w:rPr>
-          <w:lang w:val="nl-NL"/>
-        </w:rPr>
-        <w:t xml:space="preserve"> “</w:t>
-      </w:r>
-      <w:proofErr w:type="spellStart"/>
-      <w:r>
-        <w:rPr>
-          <w:lang w:val="nl-NL"/>
-        </w:rPr>
-        <w:t>type”:”module</w:t>
-      </w:r>
-      <w:proofErr w:type="spellEnd"/>
-      <w:r>
-        <w:rPr>
-          <w:lang w:val="nl-NL"/>
-        </w:rPr>
-        <w:t>” toe</w:t>
+        <w:t>Voeg in de aangemaakte package.json “type”:”module” toe</w:t>
       </w:r>
     </w:p>
     <w:p>
@@ -195,41 +121,13 @@
         </w:rPr>
         <w:t xml:space="preserve">Run </w:t>
       </w:r>
-      <w:proofErr w:type="spellStart"/>
       <w:r>
         <w:rPr>
           <w:i/>
           <w:iCs/>
           <w:lang w:val="nl-NL"/>
         </w:rPr>
-        <w:t>npm</w:t>
-      </w:r>
-      <w:proofErr w:type="spellEnd"/>
-      <w:r>
-        <w:rPr>
-          <w:i/>
-          <w:iCs/>
-          <w:lang w:val="nl-NL"/>
-        </w:rPr>
-        <w:t xml:space="preserve"> </w:t>
-      </w:r>
-      <w:proofErr w:type="spellStart"/>
-      <w:r>
-        <w:rPr>
-          <w:i/>
-          <w:iCs/>
-          <w:lang w:val="nl-NL"/>
-        </w:rPr>
-        <w:t>install</w:t>
-      </w:r>
-      <w:proofErr w:type="spellEnd"/>
-      <w:r>
-        <w:rPr>
-          <w:i/>
-          <w:iCs/>
-          <w:lang w:val="nl-NL"/>
-        </w:rPr>
-        <w:t xml:space="preserve"> node</w:t>
+        <w:t>npm install node</w:t>
       </w:r>
     </w:p>
     <w:p>
@@ -250,23 +148,13 @@
         </w:rPr>
         <w:t xml:space="preserve">Run </w:t>
       </w:r>
-      <w:proofErr w:type="spellStart"/>
       <w:r>
         <w:rPr>
           <w:i/>
           <w:iCs/>
           <w:lang w:val="en-US"/>
         </w:rPr>
-        <w:t>npm</w:t>
-      </w:r>
-      <w:proofErr w:type="spellEnd"/>
-      <w:r>
-        <w:rPr>
-          <w:i/>
-          <w:iCs/>
-          <w:lang w:val="en-US"/>
-        </w:rPr>
-        <w:t xml:space="preserve"> install </w:t>
+        <w:t xml:space="preserve">npm install </w:t>
       </w:r>
       <w:r>
         <w:rPr>
@@ -309,21 +197,7 @@
         <w:rPr>
           <w:lang w:val="nl-NL"/>
         </w:rPr>
-        <w:t xml:space="preserve">Maak een </w:t>
-      </w:r>
-      <w:proofErr w:type="spellStart"/>
-      <w:r>
-        <w:rPr>
-          <w:lang w:val="nl-NL"/>
-        </w:rPr>
-        <w:t>Jest</w:t>
-      </w:r>
-      <w:proofErr w:type="spellEnd"/>
-      <w:r>
-        <w:rPr>
-          <w:lang w:val="nl-NL"/>
-        </w:rPr>
-        <w:t xml:space="preserve"> JS file a</w:t>
+        <w:t>Maak een Jest JS file a</w:t>
       </w:r>
       <w:r>
         <w:rPr>
@@ -362,155 +236,41 @@
           <w:iCs/>
           <w:lang w:val="nl-NL"/>
         </w:rPr>
-        <w:t xml:space="preserve"> node --</w:t>
-      </w:r>
-      <w:proofErr w:type="spellStart"/>
+        <w:t xml:space="preserve"> node --experimental-vm-modules node_modules/jest/bin</w:t>
+      </w:r>
       <w:r>
         <w:rPr>
           <w:i/>
           <w:iCs/>
           <w:lang w:val="nl-NL"/>
         </w:rPr>
-        <w:t>experimental</w:t>
-      </w:r>
-      <w:proofErr w:type="spellEnd"/>
+        <w:t>/</w:t>
+      </w:r>
       <w:r>
         <w:rPr>
           <w:i/>
           <w:iCs/>
           <w:lang w:val="nl-NL"/>
         </w:rPr>
-        <w:t>-</w:t>
-      </w:r>
-      <w:proofErr w:type="spellStart"/>
-      <w:r>
-        <w:rPr>
-          <w:i/>
-          <w:iCs/>
-          <w:lang w:val="nl-NL"/>
-        </w:rPr>
-        <w:t>vm</w:t>
-      </w:r>
-      <w:proofErr w:type="spellEnd"/>
-      <w:r>
-        <w:rPr>
-          <w:i/>
-          <w:iCs/>
-          <w:lang w:val="nl-NL"/>
-        </w:rPr>
-        <w:t xml:space="preserve">-modules </w:t>
-      </w:r>
-      <w:proofErr w:type="spellStart"/>
-      <w:r>
-        <w:rPr>
-          <w:i/>
-          <w:iCs/>
-          <w:lang w:val="nl-NL"/>
-        </w:rPr>
-        <w:t>node_modules</w:t>
-      </w:r>
-      <w:proofErr w:type="spellEnd"/>
-      <w:r>
-        <w:rPr>
-          <w:i/>
-          <w:iCs/>
-          <w:lang w:val="nl-NL"/>
-        </w:rPr>
-        <w:t>/</w:t>
-      </w:r>
-      <w:proofErr w:type="spellStart"/>
-      <w:r>
-        <w:rPr>
-          <w:i/>
-          <w:iCs/>
-          <w:lang w:val="nl-NL"/>
-        </w:rPr>
-        <w:t>jest</w:t>
-      </w:r>
-      <w:proofErr w:type="spellEnd"/>
-      <w:r>
-        <w:rPr>
-          <w:i/>
-          <w:iCs/>
-          <w:lang w:val="nl-NL"/>
-        </w:rPr>
-        <w:t>/bin</w:t>
-      </w:r>
-      <w:r>
-        <w:rPr>
-          <w:i/>
-          <w:iCs/>
-          <w:lang w:val="nl-NL"/>
-        </w:rPr>
-        <w:t>/</w:t>
-      </w:r>
-      <w:r>
-        <w:rPr>
-          <w:i/>
-          <w:iCs/>
-          <w:lang w:val="nl-NL"/>
-        </w:rPr>
         <w:t xml:space="preserve">jest.js  </w:t>
       </w:r>
       <w:r>
         <w:rPr>
           <w:lang w:val="nl-NL"/>
         </w:rPr>
-        <w:t xml:space="preserve">om te controleren of </w:t>
-      </w:r>
-      <w:proofErr w:type="spellStart"/>
-      <w:r>
-        <w:rPr>
-          <w:lang w:val="nl-NL"/>
-        </w:rPr>
-        <w:t>Je</w:t>
-      </w:r>
-      <w:r>
-        <w:rPr>
-          <w:lang w:val="nl-NL"/>
-        </w:rPr>
-        <w:t>st</w:t>
-      </w:r>
-      <w:proofErr w:type="spellEnd"/>
-      <w:r>
-        <w:rPr>
-          <w:lang w:val="nl-NL"/>
-        </w:rPr>
-        <w:t xml:space="preserve"> runt met ES6 syntax</w:t>
-      </w:r>
-      <w:r>
-        <w:rPr>
-          <w:lang w:val="nl-NL"/>
-        </w:rPr>
-        <w:t xml:space="preserve">. </w:t>
-      </w:r>
-      <w:proofErr w:type="spellStart"/>
-      <w:r>
-        <w:rPr>
-          <w:lang w:val="nl-NL"/>
-        </w:rPr>
-        <w:t>Jest</w:t>
-      </w:r>
-      <w:proofErr w:type="spellEnd"/>
-      <w:r>
-        <w:rPr>
-          <w:lang w:val="nl-NL"/>
-        </w:rPr>
-        <w:t xml:space="preserve"> runt maar nu willen we </w:t>
-      </w:r>
-      <w:proofErr w:type="spellStart"/>
-      <w:r>
-        <w:rPr>
-          <w:lang w:val="nl-NL"/>
-        </w:rPr>
-        <w:t>Jest</w:t>
-      </w:r>
-      <w:proofErr w:type="spellEnd"/>
-      <w:r>
-        <w:rPr>
-          <w:lang w:val="nl-NL"/>
-        </w:rPr>
-        <w:t xml:space="preserve"> nog kunnen debuggen</w:t>
+        <w:t>om te controleren of Je</w:t>
+      </w:r>
+      <w:r>
+        <w:rPr>
+          <w:lang w:val="nl-NL"/>
+        </w:rPr>
+        <w:t>st runt met ES6 syntax</w:t>
+      </w:r>
+      <w:r>
+        <w:rPr>
+          <w:lang w:val="nl-NL"/>
+        </w:rPr>
+        <w:t>. Jest runt maar nu willen we Jest nog kunnen debuggen</w:t>
       </w:r>
     </w:p>
     <w:p>
@@ -544,21 +304,7 @@
         <w:rPr>
           <w:lang w:val="nl-NL"/>
         </w:rPr>
-        <w:t xml:space="preserve"> en kopieer de volgende </w:t>
-      </w:r>
-      <w:proofErr w:type="spellStart"/>
-      <w:r>
-        <w:rPr>
-          <w:lang w:val="nl-NL"/>
-        </w:rPr>
-        <w:t>launch.json</w:t>
-      </w:r>
-      <w:proofErr w:type="spellEnd"/>
-      <w:r>
-        <w:rPr>
-          <w:lang w:val="nl-NL"/>
-        </w:rPr>
-        <w:t xml:space="preserve"> configuratie:</w:t>
+        <w:t xml:space="preserve"> en kopieer de volgende launch.json configuratie:</w:t>
       </w:r>
     </w:p>
     <w:p>
@@ -590,7 +336,6 @@
           <w:kern w:val="0"/>
           <w:sz w:val="20"/>
           <w:szCs w:val="20"/>
-          <w:lang/>
           <w14:ligatures w14:val="none"/>
         </w:rPr>
       </w:pPr>
@@ -601,7 +346,6 @@
           <w:kern w:val="0"/>
           <w:sz w:val="20"/>
           <w:szCs w:val="20"/>
-          <w:lang/>
           <w14:ligatures w14:val="none"/>
         </w:rPr>
         <w:t>{</w:t>
@@ -636,7 +380,6 @@
           <w:kern w:val="0"/>
           <w:sz w:val="20"/>
           <w:szCs w:val="20"/>
-          <w:lang/>
           <w14:ligatures w14:val="none"/>
         </w:rPr>
       </w:pPr>
@@ -647,7 +390,6 @@
           <w:kern w:val="0"/>
           <w:sz w:val="20"/>
           <w:szCs w:val="20"/>
-          <w:lang/>
           <w14:ligatures w14:val="none"/>
         </w:rPr>
         <w:t xml:space="preserve">      "type": "node",</w:t>
@@ -682,7 +424,6 @@
           <w:kern w:val="0"/>
           <w:sz w:val="20"/>
           <w:szCs w:val="20"/>
-          <w:lang/>
           <w14:ligatures w14:val="none"/>
         </w:rPr>
       </w:pPr>
@@ -693,7 +434,6 @@
           <w:kern w:val="0"/>
           <w:sz w:val="20"/>
           <w:szCs w:val="20"/>
-          <w:lang/>
           <w14:ligatures w14:val="none"/>
         </w:rPr>
         <w:t xml:space="preserve">      "request": "launch",</w:t>
@@ -728,7 +468,6 @@
           <w:kern w:val="0"/>
           <w:sz w:val="20"/>
           <w:szCs w:val="20"/>
-          <w:lang/>
           <w14:ligatures w14:val="none"/>
         </w:rPr>
       </w:pPr>
@@ -739,7 +478,6 @@
           <w:kern w:val="0"/>
           <w:sz w:val="20"/>
           <w:szCs w:val="20"/>
-          <w:lang/>
           <w14:ligatures w14:val="none"/>
         </w:rPr>
         <w:t xml:space="preserve">      "name": "Jest Current File",</w:t>
@@ -774,7 +512,6 @@
           <w:kern w:val="0"/>
           <w:sz w:val="20"/>
           <w:szCs w:val="20"/>
-          <w:lang/>
           <w14:ligatures w14:val="none"/>
         </w:rPr>
       </w:pPr>
@@ -785,7 +522,6 @@
           <w:kern w:val="0"/>
           <w:sz w:val="20"/>
           <w:szCs w:val="20"/>
-          <w:lang/>
           <w14:ligatures w14:val="none"/>
         </w:rPr>
         <w:t xml:space="preserve">      "program": "${workspaceFolder}/node_modules/.bin/jest",</w:t>
@@ -820,7 +556,6 @@
           <w:kern w:val="0"/>
           <w:sz w:val="20"/>
           <w:szCs w:val="20"/>
-          <w:lang/>
           <w14:ligatures w14:val="none"/>
         </w:rPr>
       </w:pPr>
@@ -831,7 +566,6 @@
           <w:kern w:val="0"/>
           <w:sz w:val="20"/>
           <w:szCs w:val="20"/>
-          <w:lang/>
           <w14:ligatures w14:val="none"/>
         </w:rPr>
         <w:t xml:space="preserve">      "args": [</w:t>
@@ -866,7 +600,6 @@
           <w:kern w:val="0"/>
           <w:sz w:val="20"/>
           <w:szCs w:val="20"/>
-          <w:lang/>
           <w14:ligatures w14:val="none"/>
         </w:rPr>
       </w:pPr>
@@ -877,7 +610,6 @@
           <w:kern w:val="0"/>
           <w:sz w:val="20"/>
           <w:szCs w:val="20"/>
-          <w:lang/>
           <w14:ligatures w14:val="none"/>
         </w:rPr>
         <w:t xml:space="preserve">        "--runTestsByPath",</w:t>
@@ -912,7 +644,6 @@
           <w:kern w:val="0"/>
           <w:sz w:val="20"/>
           <w:szCs w:val="20"/>
-          <w:lang/>
           <w14:ligatures w14:val="none"/>
         </w:rPr>
       </w:pPr>
@@ -923,7 +654,6 @@
           <w:kern w:val="0"/>
           <w:sz w:val="20"/>
           <w:szCs w:val="20"/>
-          <w:lang/>
           <w14:ligatures w14:val="none"/>
         </w:rPr>
         <w:t xml:space="preserve">        "${relativeFile}",</w:t>
@@ -958,7 +688,6 @@
           <w:kern w:val="0"/>
           <w:sz w:val="20"/>
           <w:szCs w:val="20"/>
-          <w:lang/>
           <w14:ligatures w14:val="none"/>
         </w:rPr>
       </w:pPr>
@@ -969,7 +698,6 @@
           <w:kern w:val="0"/>
           <w:sz w:val="20"/>
           <w:szCs w:val="20"/>
-          <w:lang/>
           <w14:ligatures w14:val="none"/>
         </w:rPr>
         <w:t xml:space="preserve">        "--config",</w:t>
@@ -1004,7 +732,6 @@
           <w:kern w:val="0"/>
           <w:sz w:val="20"/>
           <w:szCs w:val="20"/>
-          <w:lang/>
           <w14:ligatures w14:val="none"/>
         </w:rPr>
       </w:pPr>
@@ -1015,7 +742,6 @@
           <w:kern w:val="0"/>
           <w:sz w:val="20"/>
           <w:szCs w:val="20"/>
-          <w:lang/>
           <w14:ligatures w14:val="none"/>
         </w:rPr>
         <w:t xml:space="preserve">        "jest.config.js"</w:t>
@@ -1050,7 +776,6 @@
           <w:kern w:val="0"/>
           <w:sz w:val="20"/>
           <w:szCs w:val="20"/>
-          <w:lang/>
           <w14:ligatures w14:val="none"/>
         </w:rPr>
       </w:pPr>
@@ -1061,7 +786,6 @@
           <w:kern w:val="0"/>
           <w:sz w:val="20"/>
           <w:szCs w:val="20"/>
-          <w:lang/>
           <w14:ligatures w14:val="none"/>
         </w:rPr>
         <w:t xml:space="preserve">      ],</w:t>
@@ -1096,7 +820,6 @@
           <w:kern w:val="0"/>
           <w:sz w:val="20"/>
           <w:szCs w:val="20"/>
-          <w:lang/>
           <w14:ligatures w14:val="none"/>
         </w:rPr>
       </w:pPr>
@@ -1107,7 +830,6 @@
           <w:kern w:val="0"/>
           <w:sz w:val="20"/>
           <w:szCs w:val="20"/>
-          <w:lang/>
           <w14:ligatures w14:val="none"/>
         </w:rPr>
         <w:t xml:space="preserve">      "console": "integratedTerminal",</w:t>
@@ -1142,7 +864,6 @@
           <w:kern w:val="0"/>
           <w:sz w:val="20"/>
           <w:szCs w:val="20"/>
-          <w:lang/>
           <w14:ligatures w14:val="none"/>
         </w:rPr>
       </w:pPr>
@@ -1153,7 +874,6 @@
           <w:kern w:val="0"/>
           <w:sz w:val="20"/>
           <w:szCs w:val="20"/>
-          <w:lang/>
           <w14:ligatures w14:val="none"/>
         </w:rPr>
         <w:t xml:space="preserve">      "internalConsoleOptions": "neverOpen",</w:t>
@@ -1188,7 +908,6 @@
           <w:kern w:val="0"/>
           <w:sz w:val="20"/>
           <w:szCs w:val="20"/>
-          <w:lang/>
           <w14:ligatures w14:val="none"/>
         </w:rPr>
       </w:pPr>
@@ -1199,7 +918,6 @@
           <w:kern w:val="0"/>
           <w:sz w:val="20"/>
           <w:szCs w:val="20"/>
-          <w:lang/>
           <w14:ligatures w14:val="none"/>
         </w:rPr>
         <w:t xml:space="preserve">      "disableOptimisticBPs": true,</w:t>
@@ -1234,7 +952,6 @@
           <w:kern w:val="0"/>
           <w:sz w:val="20"/>
           <w:szCs w:val="20"/>
-          <w:lang/>
           <w14:ligatures w14:val="none"/>
         </w:rPr>
       </w:pPr>
@@ -1245,7 +962,6 @@
           <w:kern w:val="0"/>
           <w:sz w:val="20"/>
           <w:szCs w:val="20"/>
-          <w:lang/>
           <w14:ligatures w14:val="none"/>
         </w:rPr>
         <w:t xml:space="preserve">      "windows": {</w:t>
@@ -1280,7 +996,6 @@
           <w:kern w:val="0"/>
           <w:sz w:val="20"/>
           <w:szCs w:val="20"/>
-          <w:lang/>
           <w14:ligatures w14:val="none"/>
         </w:rPr>
       </w:pPr>
@@ -1291,7 +1006,6 @@
           <w:kern w:val="0"/>
           <w:sz w:val="20"/>
           <w:szCs w:val="20"/>
-          <w:lang/>
           <w14:ligatures w14:val="none"/>
         </w:rPr>
         <w:t xml:space="preserve">        "program": "${workspaceFolder}/node_modules/jest/bin/jest",</w:t>
@@ -1326,7 +1040,6 @@
           <w:kern w:val="0"/>
           <w:sz w:val="20"/>
           <w:szCs w:val="20"/>
-          <w:lang/>
           <w14:ligatures w14:val="none"/>
         </w:rPr>
       </w:pPr>
@@ -1337,7 +1050,6 @@
           <w:kern w:val="0"/>
           <w:sz w:val="20"/>
           <w:szCs w:val="20"/>
-          <w:lang/>
           <w14:ligatures w14:val="none"/>
         </w:rPr>
         <w:t xml:space="preserve">      }</w:t>
@@ -1372,7 +1084,6 @@
           <w:kern w:val="0"/>
           <w:sz w:val="20"/>
           <w:szCs w:val="20"/>
-          <w:lang/>
           <w14:ligatures w14:val="none"/>
         </w:rPr>
       </w:pPr>
@@ -1383,7 +1094,6 @@
           <w:kern w:val="0"/>
           <w:sz w:val="20"/>
           <w:szCs w:val="20"/>
-          <w:lang/>
           <w14:ligatures w14:val="none"/>
         </w:rPr>
         <w:t xml:space="preserve">    }</w:t>
@@ -1429,69 +1139,27 @@
         </w:rPr>
         <w:t xml:space="preserve"> in VS Code en vervolgens op </w:t>
       </w:r>
-      <w:proofErr w:type="spellStart"/>
       <w:r>
         <w:rPr>
           <w:i/>
           <w:iCs/>
           <w:lang w:val="nl-NL"/>
         </w:rPr>
-        <w:t>create</w:t>
-      </w:r>
-      <w:proofErr w:type="spellEnd"/>
+        <w:t>create a launch.json file</w:t>
+      </w:r>
       <w:r>
         <w:rPr>
           <w:i/>
           <w:iCs/>
           <w:lang w:val="nl-NL"/>
         </w:rPr>
-        <w:t xml:space="preserve"> a </w:t>
-      </w:r>
-      <w:proofErr w:type="spellStart"/>
-      <w:r>
-        <w:rPr>
-          <w:i/>
-          <w:iCs/>
-          <w:lang w:val="nl-NL"/>
-        </w:rPr>
-        <w:t>launch.json</w:t>
-      </w:r>
-      <w:proofErr w:type="spellEnd"/>
-      <w:r>
-        <w:rPr>
-          <w:i/>
-          <w:iCs/>
-          <w:lang w:val="nl-NL"/>
-        </w:rPr>
-        <w:t xml:space="preserve"> file</w:t>
-      </w:r>
-      <w:r>
-        <w:rPr>
-          <w:i/>
-          <w:iCs/>
-          <w:lang w:val="nl-NL"/>
-        </w:rPr>
         <w:t xml:space="preserve"> </w:t>
       </w:r>
       <w:r>
         <w:rPr>
           <w:lang w:val="nl-NL"/>
         </w:rPr>
-        <w:t xml:space="preserve">(selecteer hierbij </w:t>
-      </w:r>
-      <w:proofErr w:type="spellStart"/>
-      <w:r>
-        <w:rPr>
-          <w:lang w:val="nl-NL"/>
-        </w:rPr>
-        <w:t>Node.Js</w:t>
-      </w:r>
-      <w:proofErr w:type="spellEnd"/>
-      <w:r>
-        <w:rPr>
-          <w:lang w:val="nl-NL"/>
-        </w:rPr>
-        <w:t>)</w:t>
+        <w:t>(selecteer hierbij Node.Js)</w:t>
       </w:r>
     </w:p>
     <w:p>
@@ -1510,35 +1178,7 @@
         <w:rPr>
           <w:lang w:val="nl-NL"/>
         </w:rPr>
-        <w:t xml:space="preserve">Vervang de configuratie in de </w:t>
-      </w:r>
-      <w:proofErr w:type="spellStart"/>
-      <w:r>
-        <w:rPr>
-          <w:lang w:val="nl-NL"/>
-        </w:rPr>
-        <w:t>launch.json</w:t>
-      </w:r>
-      <w:proofErr w:type="spellEnd"/>
-      <w:r>
-        <w:rPr>
-          <w:lang w:val="nl-NL"/>
-        </w:rPr>
-        <w:t xml:space="preserve"> file door de configuratie die we hebben geselecteerd. Let op: vervang alleen het gedeelte binnen “</w:t>
-      </w:r>
-      <w:proofErr w:type="spellStart"/>
-      <w:r>
-        <w:rPr>
-          <w:lang w:val="nl-NL"/>
-        </w:rPr>
-        <w:t>configuration</w:t>
-      </w:r>
-      <w:proofErr w:type="spellEnd"/>
-      <w:r>
-        <w:rPr>
-          <w:lang w:val="nl-NL"/>
-        </w:rPr>
-        <w:t>”</w:t>
+        <w:t>Vervang de configuratie in de launch.json file door de configuratie die we hebben geselecteerd. Let op: vervang alleen het gedeelte binnen “configuration”</w:t>
       </w:r>
     </w:p>
     <w:p>
@@ -1557,21 +1197,7 @@
         <w:rPr>
           <w:lang w:val="nl-NL"/>
         </w:rPr>
-        <w:t xml:space="preserve">Verander in de </w:t>
-      </w:r>
-      <w:proofErr w:type="spellStart"/>
-      <w:r>
-        <w:rPr>
-          <w:lang w:val="nl-NL"/>
-        </w:rPr>
-        <w:t>launch.json</w:t>
-      </w:r>
-      <w:proofErr w:type="spellEnd"/>
-      <w:r>
-        <w:rPr>
-          <w:lang w:val="nl-NL"/>
-        </w:rPr>
-        <w:t xml:space="preserve"> </w:t>
+        <w:t xml:space="preserve">Verander in de launch.json </w:t>
       </w:r>
       <w:r>
         <w:rPr>
@@ -1587,7 +1213,6 @@
         </w:rPr>
         <w:t xml:space="preserve"> naar </w:t>
       </w:r>
-      <w:proofErr w:type="spellStart"/>
       <w:r>
         <w:rPr>
           <w:i/>
@@ -1596,7 +1221,6 @@
         </w:rPr>
         <w:t>jest.config.ts</w:t>
       </w:r>
-      <w:proofErr w:type="spellEnd"/>
       <w:r>
         <w:rPr>
           <w:lang w:val="nl-NL"/>
@@ -1620,23 +1244,8 @@
         <w:rPr>
           <w:lang w:val="nl-NL"/>
         </w:rPr>
-        <w:t xml:space="preserve">Maak in de </w:t>
-      </w:r>
-      <w:proofErr w:type="spellStart"/>
-      <w:r>
-        <w:rPr>
-          <w:lang w:val="nl-NL"/>
-        </w:rPr>
-        <w:t>working</w:t>
-      </w:r>
-      <w:proofErr w:type="spellEnd"/>
-      <w:r>
-        <w:rPr>
-          <w:lang w:val="nl-NL"/>
-        </w:rPr>
-        <w:t xml:space="preserve"> directory een </w:t>
-      </w:r>
-      <w:proofErr w:type="spellStart"/>
+        <w:t xml:space="preserve">Maak in de working directory een </w:t>
+      </w:r>
       <w:r>
         <w:rPr>
           <w:i/>
@@ -1645,7 +1254,6 @@
         </w:rPr>
         <w:t>jest.config.ts</w:t>
       </w:r>
-      <w:proofErr w:type="spellEnd"/>
       <w:r>
         <w:rPr>
           <w:lang w:val="nl-NL"/>
@@ -1671,7 +1279,6 @@
           <w:kern w:val="0"/>
           <w:sz w:val="21"/>
           <w:szCs w:val="21"/>
-          <w:lang/>
           <w14:ligatures w14:val="none"/>
         </w:rPr>
         <w:t>import</w:t>
@@ -1683,7 +1290,6 @@
           <w:kern w:val="0"/>
           <w:sz w:val="21"/>
           <w:szCs w:val="21"/>
-          <w:lang/>
           <w14:ligatures w14:val="none"/>
         </w:rPr>
         <w:t xml:space="preserve"> </w:t>
@@ -1695,7 +1301,6 @@
           <w:kern w:val="0"/>
           <w:sz w:val="21"/>
           <w:szCs w:val="21"/>
-          <w:lang/>
           <w14:ligatures w14:val="none"/>
         </w:rPr>
         <w:t>type</w:t>
@@ -1707,7 +1312,6 @@
           <w:kern w:val="0"/>
           <w:sz w:val="21"/>
           <w:szCs w:val="21"/>
-          <w:lang/>
           <w14:ligatures w14:val="none"/>
         </w:rPr>
         <w:t xml:space="preserve"> { </w:t>
@@ -1719,7 +1323,6 @@
           <w:kern w:val="0"/>
           <w:sz w:val="21"/>
           <w:szCs w:val="21"/>
-          <w:lang/>
           <w14:ligatures w14:val="none"/>
         </w:rPr>
         <w:t>Config</w:t>
@@ -1731,7 +1334,6 @@
           <w:kern w:val="0"/>
           <w:sz w:val="21"/>
           <w:szCs w:val="21"/>
-          <w:lang/>
           <w14:ligatures w14:val="none"/>
         </w:rPr>
         <w:t xml:space="preserve"> } </w:t>
@@ -1743,7 +1345,6 @@
           <w:kern w:val="0"/>
           <w:sz w:val="21"/>
           <w:szCs w:val="21"/>
-          <w:lang/>
           <w14:ligatures w14:val="none"/>
         </w:rPr>
         <w:t>from</w:t>
@@ -1755,7 +1356,6 @@
           <w:kern w:val="0"/>
           <w:sz w:val="21"/>
           <w:szCs w:val="21"/>
-          <w:lang/>
           <w14:ligatures w14:val="none"/>
         </w:rPr>
         <w:t xml:space="preserve"> </w:t>
@@ -1767,7 +1367,6 @@
           <w:kern w:val="0"/>
           <w:sz w:val="21"/>
           <w:szCs w:val="21"/>
-          <w:lang/>
           <w14:ligatures w14:val="none"/>
         </w:rPr>
         <w:t>'@jest/types'</w:t>
@@ -1783,7 +1382,6 @@
           <w:kern w:val="0"/>
           <w:sz w:val="21"/>
           <w:szCs w:val="21"/>
-          <w:lang/>
           <w14:ligatures w14:val="none"/>
         </w:rPr>
       </w:pPr>
@@ -1798,7 +1396,6 @@
           <w:kern w:val="0"/>
           <w:sz w:val="21"/>
           <w:szCs w:val="21"/>
-          <w:lang/>
           <w14:ligatures w14:val="none"/>
         </w:rPr>
       </w:pPr>
@@ -1809,7 +1406,6 @@
           <w:kern w:val="0"/>
           <w:sz w:val="21"/>
           <w:szCs w:val="21"/>
-          <w:lang/>
           <w14:ligatures w14:val="none"/>
         </w:rPr>
         <w:t>const</w:t>
@@ -1821,7 +1417,6 @@
           <w:kern w:val="0"/>
           <w:sz w:val="21"/>
           <w:szCs w:val="21"/>
-          <w:lang/>
           <w14:ligatures w14:val="none"/>
         </w:rPr>
         <w:t xml:space="preserve"> </w:t>
@@ -1833,7 +1428,6 @@
           <w:kern w:val="0"/>
           <w:sz w:val="21"/>
           <w:szCs w:val="21"/>
-          <w:lang/>
           <w14:ligatures w14:val="none"/>
         </w:rPr>
         <w:t>config</w:t>
@@ -1845,7 +1439,6 @@
           <w:kern w:val="0"/>
           <w:sz w:val="21"/>
           <w:szCs w:val="21"/>
-          <w:lang/>
           <w14:ligatures w14:val="none"/>
         </w:rPr>
         <w:t>:</w:t>
@@ -1857,7 +1450,6 @@
           <w:kern w:val="0"/>
           <w:sz w:val="21"/>
           <w:szCs w:val="21"/>
-          <w:lang/>
           <w14:ligatures w14:val="none"/>
         </w:rPr>
         <w:t xml:space="preserve"> </w:t>
@@ -1869,7 +1461,6 @@
           <w:kern w:val="0"/>
           <w:sz w:val="21"/>
           <w:szCs w:val="21"/>
-          <w:lang/>
           <w14:ligatures w14:val="none"/>
         </w:rPr>
         <w:t>Config</w:t>
@@ -1881,7 +1472,6 @@
           <w:kern w:val="0"/>
           <w:sz w:val="21"/>
           <w:szCs w:val="21"/>
-          <w:lang/>
           <w14:ligatures w14:val="none"/>
         </w:rPr>
         <w:t>.</w:t>
@@ -1893,7 +1483,6 @@
           <w:kern w:val="0"/>
           <w:sz w:val="21"/>
           <w:szCs w:val="21"/>
-          <w:lang/>
           <w14:ligatures w14:val="none"/>
         </w:rPr>
         <w:t>InitialOptions</w:t>
@@ -1905,7 +1494,6 @@
           <w:kern w:val="0"/>
           <w:sz w:val="21"/>
           <w:szCs w:val="21"/>
-          <w:lang/>
           <w14:ligatures w14:val="none"/>
         </w:rPr>
         <w:t xml:space="preserve"> </w:t>
@@ -1917,7 +1505,6 @@
           <w:kern w:val="0"/>
           <w:sz w:val="21"/>
           <w:szCs w:val="21"/>
-          <w:lang/>
           <w14:ligatures w14:val="none"/>
         </w:rPr>
         <w:t>=</w:t>
@@ -1929,7 +1516,6 @@
           <w:kern w:val="0"/>
           <w:sz w:val="21"/>
           <w:szCs w:val="21"/>
-          <w:lang/>
           <w14:ligatures w14:val="none"/>
         </w:rPr>
         <w:t xml:space="preserve"> {</w:t>
@@ -1945,7 +1531,6 @@
           <w:kern w:val="0"/>
           <w:sz w:val="21"/>
           <w:szCs w:val="21"/>
-          <w:lang/>
           <w14:ligatures w14:val="none"/>
         </w:rPr>
       </w:pPr>
@@ -1956,7 +1541,6 @@
           <w:kern w:val="0"/>
           <w:sz w:val="21"/>
           <w:szCs w:val="21"/>
-          <w:lang/>
           <w14:ligatures w14:val="none"/>
         </w:rPr>
         <w:t xml:space="preserve">    </w:t>
@@ -1968,7 +1552,6 @@
           <w:kern w:val="0"/>
           <w:sz w:val="21"/>
           <w:szCs w:val="21"/>
-          <w:lang/>
           <w14:ligatures w14:val="none"/>
         </w:rPr>
         <w:t>preset:</w:t>
@@ -1980,7 +1563,6 @@
           <w:kern w:val="0"/>
           <w:sz w:val="21"/>
           <w:szCs w:val="21"/>
-          <w:lang/>
           <w14:ligatures w14:val="none"/>
         </w:rPr>
         <w:t xml:space="preserve"> </w:t>
@@ -1992,7 +1574,6 @@
           <w:kern w:val="0"/>
           <w:sz w:val="21"/>
           <w:szCs w:val="21"/>
-          <w:lang/>
           <w14:ligatures w14:val="none"/>
         </w:rPr>
         <w:t>'ts-jest'</w:t>
@@ -2004,7 +1585,6 @@
           <w:kern w:val="0"/>
           <w:sz w:val="21"/>
           <w:szCs w:val="21"/>
-          <w:lang/>
           <w14:ligatures w14:val="none"/>
         </w:rPr>
         <w:t>,</w:t>
@@ -2020,7 +1600,6 @@
           <w:kern w:val="0"/>
           <w:sz w:val="21"/>
           <w:szCs w:val="21"/>
-          <w:lang/>
           <w14:ligatures w14:val="none"/>
         </w:rPr>
       </w:pPr>
@@ -2031,7 +1610,6 @@
           <w:kern w:val="0"/>
           <w:sz w:val="21"/>
           <w:szCs w:val="21"/>
-          <w:lang/>
           <w14:ligatures w14:val="none"/>
         </w:rPr>
         <w:t xml:space="preserve">    </w:t>
@@ -2043,7 +1621,6 @@
           <w:kern w:val="0"/>
           <w:sz w:val="21"/>
           <w:szCs w:val="21"/>
-          <w:lang/>
           <w14:ligatures w14:val="none"/>
         </w:rPr>
         <w:t>testEnvironment:</w:t>
@@ -2055,7 +1632,6 @@
           <w:kern w:val="0"/>
           <w:sz w:val="21"/>
           <w:szCs w:val="21"/>
-          <w:lang/>
           <w14:ligatures w14:val="none"/>
         </w:rPr>
         <w:t xml:space="preserve"> </w:t>
@@ -2067,7 +1643,6 @@
           <w:kern w:val="0"/>
           <w:sz w:val="21"/>
           <w:szCs w:val="21"/>
-          <w:lang/>
           <w14:ligatures w14:val="none"/>
         </w:rPr>
         <w:t>'node'</w:t>
@@ -2079,7 +1654,6 @@
           <w:kern w:val="0"/>
           <w:sz w:val="21"/>
           <w:szCs w:val="21"/>
-          <w:lang/>
           <w14:ligatures w14:val="none"/>
         </w:rPr>
         <w:t>,</w:t>
@@ -2095,7 +1669,6 @@
           <w:kern w:val="0"/>
           <w:sz w:val="21"/>
           <w:szCs w:val="21"/>
-          <w:lang/>
           <w14:ligatures w14:val="none"/>
         </w:rPr>
       </w:pPr>
@@ -2106,7 +1679,6 @@
           <w:kern w:val="0"/>
           <w:sz w:val="21"/>
           <w:szCs w:val="21"/>
-          <w:lang/>
           <w14:ligatures w14:val="none"/>
         </w:rPr>
         <w:t xml:space="preserve">    </w:t>
@@ -2118,7 +1690,6 @@
           <w:kern w:val="0"/>
           <w:sz w:val="21"/>
           <w:szCs w:val="21"/>
-          <w:lang/>
           <w14:ligatures w14:val="none"/>
         </w:rPr>
         <w:t>verbose:</w:t>
@@ -2130,7 +1701,6 @@
           <w:kern w:val="0"/>
           <w:sz w:val="21"/>
           <w:szCs w:val="21"/>
-          <w:lang/>
           <w14:ligatures w14:val="none"/>
         </w:rPr>
         <w:t xml:space="preserve"> </w:t>
@@ -2142,7 +1712,6 @@
           <w:kern w:val="0"/>
           <w:sz w:val="21"/>
           <w:szCs w:val="21"/>
-          <w:lang/>
           <w14:ligatures w14:val="none"/>
         </w:rPr>
         <w:t>true</w:t>
@@ -2158,7 +1727,6 @@
           <w:kern w:val="0"/>
           <w:sz w:val="21"/>
           <w:szCs w:val="21"/>
-          <w:lang/>
           <w14:ligatures w14:val="none"/>
         </w:rPr>
       </w:pPr>
@@ -2169,7 +1737,6 @@
           <w:kern w:val="0"/>
           <w:sz w:val="21"/>
           <w:szCs w:val="21"/>
-          <w:lang/>
           <w14:ligatures w14:val="none"/>
         </w:rPr>
         <w:t>}</w:t>
@@ -2185,7 +1752,6 @@
           <w:kern w:val="0"/>
           <w:sz w:val="21"/>
           <w:szCs w:val="21"/>
-          <w:lang/>
           <w14:ligatures w14:val="none"/>
         </w:rPr>
       </w:pPr>
@@ -2200,7 +1766,6 @@
           <w:kern w:val="0"/>
           <w:sz w:val="21"/>
           <w:szCs w:val="21"/>
-          <w:lang/>
           <w14:ligatures w14:val="none"/>
         </w:rPr>
       </w:pPr>
@@ -2211,7 +1776,6 @@
           <w:kern w:val="0"/>
           <w:sz w:val="21"/>
           <w:szCs w:val="21"/>
-          <w:lang/>
           <w14:ligatures w14:val="none"/>
         </w:rPr>
         <w:t>export</w:t>
@@ -2223,7 +1787,6 @@
           <w:kern w:val="0"/>
           <w:sz w:val="21"/>
           <w:szCs w:val="21"/>
-          <w:lang/>
           <w14:ligatures w14:val="none"/>
         </w:rPr>
         <w:t xml:space="preserve"> </w:t>
@@ -2235,7 +1798,6 @@
           <w:kern w:val="0"/>
           <w:sz w:val="21"/>
           <w:szCs w:val="21"/>
-          <w:lang/>
           <w14:ligatures w14:val="none"/>
         </w:rPr>
         <w:t>default</w:t>
@@ -2247,7 +1809,6 @@
           <w:kern w:val="0"/>
           <w:sz w:val="21"/>
           <w:szCs w:val="21"/>
-          <w:lang/>
           <w14:ligatures w14:val="none"/>
         </w:rPr>
         <w:t xml:space="preserve"> </w:t>
@@ -2259,7 +1820,6 @@
           <w:kern w:val="0"/>
           <w:sz w:val="21"/>
           <w:szCs w:val="21"/>
-          <w:lang/>
           <w14:ligatures w14:val="none"/>
         </w:rPr>
         <w:t>config</w:t>
@@ -2271,7 +1831,6 @@
           <w:kern w:val="0"/>
           <w:sz w:val="21"/>
           <w:szCs w:val="21"/>
-          <w:lang/>
           <w14:ligatures w14:val="none"/>
         </w:rPr>
         <w:t>;</w:t>
@@ -2299,21 +1858,7 @@
         <w:rPr>
           <w:lang w:val="nl-NL"/>
         </w:rPr>
-        <w:t xml:space="preserve">n je </w:t>
-      </w:r>
-      <w:proofErr w:type="spellStart"/>
-      <w:r>
-        <w:rPr>
-          <w:lang w:val="nl-NL"/>
-        </w:rPr>
-        <w:t>Jest</w:t>
-      </w:r>
-      <w:proofErr w:type="spellEnd"/>
-      <w:r>
-        <w:rPr>
-          <w:lang w:val="nl-NL"/>
-        </w:rPr>
-        <w:t xml:space="preserve"> test file en je reguliere JS file</w:t>
+        <w:t>n je Jest test file en je reguliere JS file</w:t>
       </w:r>
     </w:p>
     <w:p>
@@ -2387,21 +1932,7 @@
           <w:lang w:val="nl-NL"/>
         </w:rPr>
         <w:lastRenderedPageBreak/>
-        <w:t xml:space="preserve">Open het tabblad met je </w:t>
-      </w:r>
-      <w:proofErr w:type="spellStart"/>
-      <w:r>
-        <w:rPr>
-          <w:lang w:val="nl-NL"/>
-        </w:rPr>
-        <w:t>Jest</w:t>
-      </w:r>
-      <w:proofErr w:type="spellEnd"/>
-      <w:r>
-        <w:rPr>
-          <w:lang w:val="nl-NL"/>
-        </w:rPr>
-        <w:t xml:space="preserve"> test file, klik op </w:t>
+        <w:t xml:space="preserve">Open het tabblad met je Jest test file, klik op </w:t>
       </w:r>
       <w:r>
         <w:rPr>
@@ -2409,81 +1940,21 @@
           <w:iCs/>
           <w:lang w:val="nl-NL"/>
         </w:rPr>
-        <w:t xml:space="preserve">Run </w:t>
-      </w:r>
-      <w:proofErr w:type="spellStart"/>
+        <w:t xml:space="preserve">Run and Debug </w:t>
+      </w:r>
+      <w:r>
+        <w:rPr>
+          <w:lang w:val="nl-NL"/>
+        </w:rPr>
+        <w:t xml:space="preserve">en klik op de groene play button met </w:t>
+      </w:r>
       <w:r>
         <w:rPr>
           <w:i/>
           <w:iCs/>
           <w:lang w:val="nl-NL"/>
         </w:rPr>
-        <w:t>and</w:t>
-      </w:r>
-      <w:proofErr w:type="spellEnd"/>
-      <w:r>
-        <w:rPr>
-          <w:i/>
-          <w:iCs/>
-          <w:lang w:val="nl-NL"/>
-        </w:rPr>
-        <w:t xml:space="preserve"> Debug </w:t>
-      </w:r>
-      <w:r>
-        <w:rPr>
-          <w:lang w:val="nl-NL"/>
-        </w:rPr>
-        <w:t xml:space="preserve">en klik op de groene </w:t>
-      </w:r>
-      <w:proofErr w:type="spellStart"/>
-      <w:r>
-        <w:rPr>
-          <w:lang w:val="nl-NL"/>
-        </w:rPr>
-        <w:t>play</w:t>
-      </w:r>
-      <w:proofErr w:type="spellEnd"/>
-      <w:r>
-        <w:rPr>
-          <w:lang w:val="nl-NL"/>
-        </w:rPr>
-        <w:t xml:space="preserve"> button met </w:t>
-      </w:r>
-      <w:proofErr w:type="spellStart"/>
-      <w:r>
-        <w:rPr>
-          <w:i/>
-          <w:iCs/>
-          <w:lang w:val="nl-NL"/>
-        </w:rPr>
-        <w:t>Jest</w:t>
-      </w:r>
-      <w:proofErr w:type="spellEnd"/>
-      <w:r>
-        <w:rPr>
-          <w:i/>
-          <w:iCs/>
-          <w:lang w:val="nl-NL"/>
-        </w:rPr>
-        <w:t xml:space="preserve"> </w:t>
-      </w:r>
-      <w:proofErr w:type="spellStart"/>
-      <w:r>
-        <w:rPr>
-          <w:i/>
-          <w:iCs/>
-          <w:lang w:val="nl-NL"/>
-        </w:rPr>
-        <w:t>current</w:t>
-      </w:r>
-      <w:proofErr w:type="spellEnd"/>
-      <w:r>
-        <w:rPr>
-          <w:i/>
-          <w:iCs/>
-          <w:lang w:val="nl-NL"/>
-        </w:rPr>
-        <w:t xml:space="preserve"> file</w:t>
+        <w:t>Jest current file</w:t>
       </w:r>
     </w:p>
     <w:p>
@@ -2532,6 +2003,155 @@
         </w:rPr>
         <w:t xml:space="preserve"> </w:t>
       </w:r>
+    </w:p>
+    <w:p>
+      <w:pPr>
+        <w:spacing w:after="0"/>
+        <w:rPr>
+          <w:lang w:val="nl-NL"/>
+        </w:rPr>
+      </w:pPr>
+    </w:p>
+    <w:p>
+      <w:pPr>
+        <w:spacing w:after="0"/>
+        <w:rPr>
+          <w:lang w:val="nl-NL"/>
+        </w:rPr>
+      </w:pPr>
+      <w:r>
+        <w:rPr>
+          <w:lang w:val="nl-NL"/>
+        </w:rPr>
+        <w:t>Deze is beter:</w:t>
+      </w:r>
+    </w:p>
+    <w:p>
+      <w:pPr>
+        <w:spacing w:after="0"/>
+        <w:rPr>
+          <w:lang w:val="nl-NL"/>
+        </w:rPr>
+      </w:pPr>
+      <w:hyperlink r:id="rId7" w:history="1">
+        <w:r>
+          <w:rPr>
+            <w:rStyle w:val="Hyperlink"/>
+            <w:lang w:val="nl-NL"/>
+          </w:rPr>
+          <w:t>https://www.norrapscm.com/posts/2020-10-24-setup-and-debug-jest-to-use-es6-imports-in-node-v12-x-x/</w:t>
+        </w:r>
+      </w:hyperlink>
+      <w:r>
+        <w:rPr>
+          <w:lang w:val="nl-NL"/>
+        </w:rPr>
+        <w:t xml:space="preserve"> </w:t>
+      </w:r>
+    </w:p>
+    <w:p>
+      <w:pPr>
+        <w:spacing w:after="0"/>
+        <w:rPr>
+          <w:lang w:val="nl-NL"/>
+        </w:rPr>
+      </w:pPr>
+      <w:r>
+        <w:rPr>
+          <w:lang w:val="nl-NL"/>
+        </w:rPr>
+        <w:t>Run wel de volgende commands:</w:t>
+      </w:r>
+    </w:p>
+    <w:p>
+      <w:pPr>
+        <w:spacing w:after="0"/>
+        <w:rPr>
+          <w:lang w:val="nl-NL"/>
+        </w:rPr>
+      </w:pPr>
+      <w:r>
+        <w:rPr>
+          <w:lang w:val="nl-NL"/>
+        </w:rPr>
+        <w:t>npm install core-js</w:t>
+      </w:r>
+    </w:p>
+    <w:p>
+      <w:pPr>
+        <w:tabs>
+          <w:tab w:val="left" w:pos="916"/>
+          <w:tab w:val="left" w:pos="1832"/>
+          <w:tab w:val="left" w:pos="2748"/>
+          <w:tab w:val="left" w:pos="3664"/>
+          <w:tab w:val="left" w:pos="4580"/>
+          <w:tab w:val="left" w:pos="5496"/>
+          <w:tab w:val="left" w:pos="6412"/>
+          <w:tab w:val="left" w:pos="7328"/>
+          <w:tab w:val="left" w:pos="8244"/>
+          <w:tab w:val="left" w:pos="9160"/>
+          <w:tab w:val="left" w:pos="10076"/>
+          <w:tab w:val="left" w:pos="10992"/>
+          <w:tab w:val="left" w:pos="11908"/>
+          <w:tab w:val="left" w:pos="12824"/>
+          <w:tab w:val="left" w:pos="13740"/>
+          <w:tab w:val="left" w:pos="14656"/>
+        </w:tabs>
+        <w:spacing w:after="0" w:line="240" w:lineRule="auto"/>
+        <w:rPr>
+          <w:rFonts w:ascii="Courier New" w:eastAsia="Times New Roman" w:hAnsi="Courier New" w:cs="Courier New"/>
+          <w:color w:val="111111"/>
+          <w:kern w:val="0"/>
+          <w:sz w:val="24"/>
+          <w:szCs w:val="24"/>
+          <w:lang w:val="en-US"/>
+          <w14:ligatures w14:val="none"/>
+        </w:rPr>
+      </w:pPr>
+      <w:r>
+        <w:rPr>
+          <w:rFonts w:ascii="Courier New" w:eastAsia="Times New Roman" w:hAnsi="Courier New" w:cs="Courier New"/>
+          <w:color w:val="111111"/>
+          <w:kern w:val="0"/>
+          <w:sz w:val="20"/>
+          <w:szCs w:val="20"/>
+          <w:lang/>
+          <w14:ligatures w14:val="none"/>
+        </w:rPr>
+        <w:t>npm install --save-dev jest-environment-jsdom</w:t>
+      </w:r>
+    </w:p>
+    <w:p>
+      <w:pPr>
+        <w:tabs>
+          <w:tab w:val="left" w:pos="916"/>
+          <w:tab w:val="left" w:pos="1832"/>
+          <w:tab w:val="left" w:pos="2748"/>
+          <w:tab w:val="left" w:pos="3664"/>
+          <w:tab w:val="left" w:pos="4580"/>
+          <w:tab w:val="left" w:pos="5496"/>
+          <w:tab w:val="left" w:pos="6412"/>
+          <w:tab w:val="left" w:pos="7328"/>
+          <w:tab w:val="left" w:pos="8244"/>
+          <w:tab w:val="left" w:pos="9160"/>
+          <w:tab w:val="left" w:pos="10076"/>
+          <w:tab w:val="left" w:pos="10992"/>
+          <w:tab w:val="left" w:pos="11908"/>
+          <w:tab w:val="left" w:pos="12824"/>
+          <w:tab w:val="left" w:pos="13740"/>
+          <w:tab w:val="left" w:pos="14656"/>
+        </w:tabs>
+        <w:spacing w:after="0" w:line="240" w:lineRule="auto"/>
+        <w:rPr>
+          <w:rFonts w:ascii="Courier New" w:eastAsia="Times New Roman" w:hAnsi="Courier New" w:cs="Courier New"/>
+          <w:color w:val="111111"/>
+          <w:kern w:val="0"/>
+          <w:sz w:val="24"/>
+          <w:szCs w:val="24"/>
+          <w:lang w:val="en-US"/>
+          <w14:ligatures w14:val="none"/>
+        </w:rPr>
+      </w:pPr>
     </w:p>
     <w:sectPr>
       <w:pgSz w:w="11906" w:h="16838"/>
@@ -2634,8 +2254,123 @@
       </w:pPr>
     </w:lvl>
   </w:abstractNum>
+  <w:abstractNum w:abstractNumId="1" w15:restartNumberingAfterBreak="0">
+    <w:nsid w:val="303D5296"/>
+    <w:multiLevelType w:val="hybridMultilevel"/>
+    <w:tmpl w:val="76481102"/>
+    <w:lvl w:ilvl="0" w:tplc="517087B4">
+      <w:numFmt w:val="bullet"/>
+      <w:lvlText w:val="-"/>
+      <w:lvlJc w:val="left"/>
+      <w:pPr>
+        <w:ind w:left="720" w:hanging="360"/>
+      </w:pPr>
+      <w:rPr>
+        <w:rFonts w:ascii="Aptos" w:eastAsiaTheme="minorHAnsi" w:hAnsi="Aptos" w:cstheme="minorBidi" w:hint="default"/>
+      </w:rPr>
+    </w:lvl>
+    <w:lvl w:ilvl="1" w:tplc="10000003" w:tentative="1">
+      <w:start w:val="1"/>
+      <w:numFmt w:val="bullet"/>
+      <w:lvlText w:val="o"/>
+      <w:lvlJc w:val="left"/>
+      <w:pPr>
+        <w:ind w:left="1440" w:hanging="360"/>
+      </w:pPr>
+      <w:rPr>
+        <w:rFonts w:ascii="Courier New" w:hAnsi="Courier New" w:cs="Courier New" w:hint="default"/>
+      </w:rPr>
+    </w:lvl>
+    <w:lvl w:ilvl="2" w:tplc="10000005" w:tentative="1">
+      <w:start w:val="1"/>
+      <w:numFmt w:val="bullet"/>
+      <w:lvlText w:val=""/>
+      <w:lvlJc w:val="left"/>
+      <w:pPr>
+        <w:ind w:left="2160" w:hanging="360"/>
+      </w:pPr>
+      <w:rPr>
+        <w:rFonts w:ascii="Wingdings" w:hAnsi="Wingdings" w:hint="default"/>
+      </w:rPr>
+    </w:lvl>
+    <w:lvl w:ilvl="3" w:tplc="10000001" w:tentative="1">
+      <w:start w:val="1"/>
+      <w:numFmt w:val="bullet"/>
+      <w:lvlText w:val=""/>
+      <w:lvlJc w:val="left"/>
+      <w:pPr>
+        <w:ind w:left="2880" w:hanging="360"/>
+      </w:pPr>
+      <w:rPr>
+        <w:rFonts w:ascii="Symbol" w:hAnsi="Symbol" w:hint="default"/>
+      </w:rPr>
+    </w:lvl>
+    <w:lvl w:ilvl="4" w:tplc="10000003" w:tentative="1">
+      <w:start w:val="1"/>
+      <w:numFmt w:val="bullet"/>
+      <w:lvlText w:val="o"/>
+      <w:lvlJc w:val="left"/>
+      <w:pPr>
+        <w:ind w:left="3600" w:hanging="360"/>
+      </w:pPr>
+      <w:rPr>
+        <w:rFonts w:ascii="Courier New" w:hAnsi="Courier New" w:cs="Courier New" w:hint="default"/>
+      </w:rPr>
+    </w:lvl>
+    <w:lvl w:ilvl="5" w:tplc="10000005" w:tentative="1">
+      <w:start w:val="1"/>
+      <w:numFmt w:val="bullet"/>
+      <w:lvlText w:val=""/>
+      <w:lvlJc w:val="left"/>
+      <w:pPr>
+        <w:ind w:left="4320" w:hanging="360"/>
+      </w:pPr>
+      <w:rPr>
+        <w:rFonts w:ascii="Wingdings" w:hAnsi="Wingdings" w:hint="default"/>
+      </w:rPr>
+    </w:lvl>
+    <w:lvl w:ilvl="6" w:tplc="10000001" w:tentative="1">
+      <w:start w:val="1"/>
+      <w:numFmt w:val="bullet"/>
+      <w:lvlText w:val=""/>
+      <w:lvlJc w:val="left"/>
+      <w:pPr>
+        <w:ind w:left="5040" w:hanging="360"/>
+      </w:pPr>
+      <w:rPr>
+        <w:rFonts w:ascii="Symbol" w:hAnsi="Symbol" w:hint="default"/>
+      </w:rPr>
+    </w:lvl>
+    <w:lvl w:ilvl="7" w:tplc="10000003" w:tentative="1">
+      <w:start w:val="1"/>
+      <w:numFmt w:val="bullet"/>
+      <w:lvlText w:val="o"/>
+      <w:lvlJc w:val="left"/>
+      <w:pPr>
+        <w:ind w:left="5760" w:hanging="360"/>
+      </w:pPr>
+      <w:rPr>
+        <w:rFonts w:ascii="Courier New" w:hAnsi="Courier New" w:cs="Courier New" w:hint="default"/>
+      </w:rPr>
+    </w:lvl>
+    <w:lvl w:ilvl="8" w:tplc="10000005" w:tentative="1">
+      <w:start w:val="1"/>
+      <w:numFmt w:val="bullet"/>
+      <w:lvlText w:val=""/>
+      <w:lvlJc w:val="left"/>
+      <w:pPr>
+        <w:ind w:left="6480" w:hanging="360"/>
+      </w:pPr>
+      <w:rPr>
+        <w:rFonts w:ascii="Wingdings" w:hAnsi="Wingdings" w:hint="default"/>
+      </w:rPr>
+    </w:lvl>
+  </w:abstractNum>
   <w:num w:numId="1" w16cid:durableId="1744176560">
     <w:abstractNumId w:val="0"/>
+  </w:num>
+  <w:num w:numId="2" w16cid:durableId="322319857">
+    <w:abstractNumId w:val="1"/>
   </w:num>
 </w:numbering>
 </file>
@@ -3618,7 +3353,6 @@
       <w:kern w:val="0"/>
       <w:sz w:val="20"/>
       <w:szCs w:val="20"/>
-      <w:lang/>
       <w14:ligatures w14:val="none"/>
     </w:rPr>
   </w:style>
@@ -3633,7 +3367,6 @@
       <w:kern w:val="0"/>
       <w:sz w:val="20"/>
       <w:szCs w:val="20"/>
-      <w:lang/>
       <w14:ligatures w14:val="none"/>
     </w:rPr>
   </w:style>

</xml_diff>